<commit_message>
Update Diseño del diagrama de Actividades y Secuencia.docx
</commit_message>
<xml_diff>
--- a/Documentacion/Diseño del diagrama de Actividades y Secuencia.docx
+++ b/Documentacion/Diseño del diagrama de Actividades y Secuencia.docx
@@ -3,24 +3,63 @@
 <w:document xmlns:wpc="http://schemas.microsoft.com/office/word/2010/wordprocessingCanvas" xmlns:cx="http://schemas.microsoft.com/office/drawing/2014/chartex" xmlns:cx1="http://schemas.microsoft.com/office/drawing/2015/9/8/chartex" xmlns:cx2="http://schemas.microsoft.com/office/drawing/2015/10/21/chartex" xmlns:cx3="http://schemas.microsoft.com/office/drawing/2016/5/9/chartex" xmlns:cx4="http://schemas.microsoft.com/office/drawing/2016/5/10/chartex" xmlns:cx5="http://schemas.microsoft.com/office/drawing/2016/5/11/chartex" xmlns:cx6="http://schemas.microsoft.com/office/drawing/2016/5/12/chartex" xmlns:cx7="http://schemas.microsoft.com/office/drawing/2016/5/13/chartex" xmlns:cx8="http://schemas.microsoft.com/office/drawing/2016/5/14/chartex" xmlns:mc="http://schemas.openxmlformats.org/markup-compatibility/2006" xmlns:aink="http://schemas.microsoft.com/office/drawing/2016/ink" xmlns:am3d="http://schemas.microsoft.com/office/drawing/2017/model3d" xmlns:o="urn:schemas-microsoft-com:office:office" xmlns:oel="http://schemas.microsoft.com/office/2019/extlst" xmlns:r="http://schemas.openxmlformats.org/officeDocument/2006/relationships" xmlns:m="http://schemas.openxmlformats.org/officeDocument/2006/math" xmlns:v="urn:schemas-microsoft-com:vml" xmlns:wp14="http://schemas.microsoft.com/office/word/2010/wordprocessingDrawing" xmlns:wp="http://schemas.openxmlformats.org/drawingml/2006/wordprocessingDrawing" xmlns:w10="urn:schemas-microsoft-com:office:word" xmlns:w="http://schemas.openxmlformats.org/wordprocessingml/2006/main" xmlns:w14="http://schemas.microsoft.com/office/word/2010/wordml" xmlns:w15="http://schemas.microsoft.com/office/word/2012/wordml" xmlns:w16cex="http://schemas.microsoft.com/office/word/2018/wordml/cex" xmlns:w16cid="http://schemas.microsoft.com/office/word/2016/wordml/cid" xmlns:w16="http://schemas.microsoft.com/office/word/2018/wordml" xmlns:w16du="http://schemas.microsoft.com/office/word/2023/wordml/word16du" xmlns:w16sdtdh="http://schemas.microsoft.com/office/word/2020/wordml/sdtdatahash" xmlns:w16se="http://schemas.microsoft.com/office/word/2015/wordml/symex" xmlns:wpg="http://schemas.microsoft.com/office/word/2010/wordprocessingGroup" xmlns:wpi="http://schemas.microsoft.com/office/word/2010/wordprocessingInk" xmlns:wne="http://schemas.microsoft.com/office/word/2006/wordml" xmlns:wps="http://schemas.microsoft.com/office/word/2010/wordprocessingShape" mc:Ignorable="w14 w15 w16se w16cid w16 w16cex w16sdtdh w16du wp14">
   <w:body>
     <w:p>
+      <w:pPr>
+        <w:jc w:val="center"/>
+        <w:rPr>
+          <w:b/>
+          <w:bCs/>
+          <w:lang w:val="es-EC"/>
+        </w:rPr>
+      </w:pPr>
       <w:r>
+        <w:rPr>
+          <w:b/>
+          <w:bCs/>
+          <w:lang w:val="es-EC"/>
+        </w:rPr>
+        <w:t>DIAGRAMA DE ACTIVIDADES</w:t>
+      </w:r>
+    </w:p>
+    <w:p>
+      <w:pPr>
+        <w:rPr>
+          <w:lang w:val="es-EC"/>
+        </w:rPr>
+      </w:pPr>
+      <w:r>
+        <w:rPr>
+          <w:lang w:val="es-EC"/>
+        </w:rPr>
+        <w:t>Proceso de predicción de inventario</w:t>
+      </w:r>
+    </w:p>
+    <w:p>
+      <w:pPr>
+        <w:rPr>
+          <w:lang w:val="es-EC"/>
+        </w:rPr>
+      </w:pPr>
+      <w:r>
+        <w:rPr>
+          <w:noProof/>
+        </w:rPr>
         <w:drawing>
-          <wp:anchor distT="0" distB="0" distL="114300" distR="114300" simplePos="0" relativeHeight="251658240" behindDoc="0" locked="0" layoutInCell="1" allowOverlap="1" wp14:anchorId="48DD4F2C" wp14:editId="7E08B8D0">
+          <wp:anchor distT="0" distB="0" distL="114300" distR="114300" simplePos="0" relativeHeight="251658240" behindDoc="0" locked="0" layoutInCell="1" allowOverlap="1" wp14:anchorId="48DD4F2C" wp14:editId="5E76D793">
             <wp:simplePos x="0" y="0"/>
             <wp:positionH relativeFrom="column">
-              <wp:posOffset>-371475</wp:posOffset>
+              <wp:posOffset>-238125</wp:posOffset>
             </wp:positionH>
             <wp:positionV relativeFrom="paragraph">
-              <wp:posOffset>142</wp:posOffset>
+              <wp:posOffset>295275</wp:posOffset>
             </wp:positionV>
-            <wp:extent cx="9003277" cy="5172075"/>
-            <wp:effectExtent l="0" t="0" r="7620" b="0"/>
+            <wp:extent cx="8429625" cy="4842510"/>
+            <wp:effectExtent l="0" t="0" r="9525" b="0"/>
             <wp:wrapThrough wrapText="bothSides">
               <wp:wrapPolygon edited="0">
                 <wp:start x="0" y="0"/>
-                <wp:lineTo x="0" y="21481"/>
-                <wp:lineTo x="21573" y="21481"/>
-                <wp:lineTo x="21573" y="0"/>
+                <wp:lineTo x="0" y="21498"/>
+                <wp:lineTo x="21576" y="21498"/>
+                <wp:lineTo x="21576" y="0"/>
                 <wp:lineTo x="0" y="0"/>
               </wp:wrapPolygon>
             </wp:wrapThrough>
@@ -50,7 +89,7 @@
                   <pic:spPr>
                     <a:xfrm>
                       <a:off x="0" y="0"/>
-                      <a:ext cx="9003277" cy="5172075"/>
+                      <a:ext cx="8429625" cy="4842510"/>
                     </a:xfrm>
                     <a:prstGeom prst="rect">
                       <a:avLst/>
@@ -68,6 +107,50 @@
           </wp:anchor>
         </w:drawing>
       </w:r>
+    </w:p>
+    <w:p>
+      <w:pPr>
+        <w:jc w:val="center"/>
+        <w:rPr>
+          <w:b/>
+          <w:bCs/>
+          <w:lang w:val="es-EC"/>
+        </w:rPr>
+      </w:pPr>
+      <w:r>
+        <w:rPr>
+          <w:b/>
+          <w:bCs/>
+          <w:lang w:val="es-EC"/>
+        </w:rPr>
+        <w:lastRenderedPageBreak/>
+        <w:t>DIAGRAMA</w:t>
+      </w:r>
+      <w:r>
+        <w:rPr>
+          <w:b/>
+          <w:bCs/>
+          <w:lang w:val="es-EC"/>
+        </w:rPr>
+        <w:t>S</w:t>
+      </w:r>
+      <w:r>
+        <w:rPr>
+          <w:b/>
+          <w:bCs/>
+          <w:lang w:val="es-EC"/>
+        </w:rPr>
+        <w:t xml:space="preserve"> DE SECUENCIAS</w:t>
+      </w:r>
+    </w:p>
+    <w:p>
+      <w:pPr>
+        <w:rPr>
+          <w:b/>
+          <w:bCs/>
+          <w:lang w:val="es-EC"/>
+        </w:rPr>
+      </w:pPr>
     </w:p>
     <w:sectPr>
       <w:pgSz w:w="15840" w:h="12240" w:orient="landscape"/>

</xml_diff>

<commit_message>
Add Casos de Uso V3 y Update Diseño Diagramas Actividades
</commit_message>
<xml_diff>
--- a/Documentacion/Diseño del diagrama de Actividades y Secuencia.docx
+++ b/Documentacion/Diseño del diagrama de Actividades y Secuencia.docx
@@ -123,6 +123,318 @@
           <w:szCs w:val="24"/>
           <w:lang w:val="es-EC"/>
         </w:rPr>
+        <w:t>Gestión de Producción Diaria</w:t>
+      </w:r>
+    </w:p>
+    <w:p>
+      <w:pPr>
+        <w:rPr>
+          <w:sz w:val="24"/>
+          <w:szCs w:val="24"/>
+          <w:lang w:val="es-EC"/>
+        </w:rPr>
+      </w:pPr>
+      <w:r>
+        <w:rPr>
+          <w:noProof/>
+        </w:rPr>
+        <w:drawing>
+          <wp:inline distT="0" distB="0" distL="0" distR="0" wp14:anchorId="14C8D3FF" wp14:editId="6DDD8AD2">
+            <wp:extent cx="8229600" cy="3211195"/>
+            <wp:effectExtent l="0" t="0" r="0" b="8255"/>
+            <wp:docPr id="2107569299" name="Imagen 1" descr="PlantUML diagram"/>
+            <wp:cNvGraphicFramePr>
+              <a:graphicFrameLocks xmlns:a="http://schemas.openxmlformats.org/drawingml/2006/main" noChangeAspect="1"/>
+            </wp:cNvGraphicFramePr>
+            <a:graphic xmlns:a="http://schemas.openxmlformats.org/drawingml/2006/main">
+              <a:graphicData uri="http://schemas.openxmlformats.org/drawingml/2006/picture">
+                <pic:pic xmlns:pic="http://schemas.openxmlformats.org/drawingml/2006/picture">
+                  <pic:nvPicPr>
+                    <pic:cNvPr id="0" name="Picture 1" descr="PlantUML diagram"/>
+                    <pic:cNvPicPr>
+                      <a:picLocks noChangeAspect="1" noChangeArrowheads="1"/>
+                    </pic:cNvPicPr>
+                  </pic:nvPicPr>
+                  <pic:blipFill>
+                    <a:blip r:embed="rId6">
+                      <a:extLst>
+                        <a:ext uri="{28A0092B-C50C-407E-A947-70E740481C1C}">
+                          <a14:useLocalDpi xmlns:a14="http://schemas.microsoft.com/office/drawing/2010/main" val="0"/>
+                        </a:ext>
+                      </a:extLst>
+                    </a:blip>
+                    <a:srcRect/>
+                    <a:stretch>
+                      <a:fillRect/>
+                    </a:stretch>
+                  </pic:blipFill>
+                  <pic:spPr bwMode="auto">
+                    <a:xfrm>
+                      <a:off x="0" y="0"/>
+                      <a:ext cx="8229600" cy="3211195"/>
+                    </a:xfrm>
+                    <a:prstGeom prst="rect">
+                      <a:avLst/>
+                    </a:prstGeom>
+                    <a:noFill/>
+                    <a:ln>
+                      <a:noFill/>
+                    </a:ln>
+                  </pic:spPr>
+                </pic:pic>
+              </a:graphicData>
+            </a:graphic>
+          </wp:inline>
+        </w:drawing>
+      </w:r>
+    </w:p>
+    <w:p>
+      <w:pPr>
+        <w:rPr>
+          <w:sz w:val="24"/>
+          <w:szCs w:val="24"/>
+          <w:lang w:val="es-EC"/>
+        </w:rPr>
+      </w:pPr>
+    </w:p>
+    <w:p>
+      <w:pPr>
+        <w:rPr>
+          <w:sz w:val="24"/>
+          <w:szCs w:val="24"/>
+          <w:lang w:val="es-EC"/>
+        </w:rPr>
+      </w:pPr>
+    </w:p>
+    <w:p>
+      <w:pPr>
+        <w:rPr>
+          <w:sz w:val="24"/>
+          <w:szCs w:val="24"/>
+          <w:lang w:val="es-EC"/>
+        </w:rPr>
+      </w:pPr>
+    </w:p>
+    <w:p>
+      <w:pPr>
+        <w:rPr>
+          <w:sz w:val="24"/>
+          <w:szCs w:val="24"/>
+          <w:lang w:val="es-EC"/>
+        </w:rPr>
+      </w:pPr>
+    </w:p>
+    <w:p>
+      <w:pPr>
+        <w:rPr>
+          <w:sz w:val="24"/>
+          <w:szCs w:val="24"/>
+          <w:lang w:val="es-EC"/>
+        </w:rPr>
+      </w:pPr>
+    </w:p>
+    <w:p>
+      <w:pPr>
+        <w:rPr>
+          <w:sz w:val="24"/>
+          <w:szCs w:val="24"/>
+          <w:lang w:val="es-EC"/>
+        </w:rPr>
+      </w:pPr>
+    </w:p>
+    <w:p>
+      <w:pPr>
+        <w:rPr>
+          <w:sz w:val="24"/>
+          <w:szCs w:val="24"/>
+          <w:lang w:val="es-EC"/>
+        </w:rPr>
+      </w:pPr>
+    </w:p>
+    <w:p>
+      <w:pPr>
+        <w:pStyle w:val="Prrafodelista"/>
+        <w:numPr>
+          <w:ilvl w:val="0"/>
+          <w:numId w:val="1"/>
+        </w:numPr>
+        <w:rPr>
+          <w:sz w:val="24"/>
+          <w:szCs w:val="24"/>
+          <w:lang w:val="es-EC"/>
+        </w:rPr>
+      </w:pPr>
+      <w:r>
+        <w:rPr>
+          <w:sz w:val="24"/>
+          <w:szCs w:val="24"/>
+          <w:lang w:val="es-EC"/>
+        </w:rPr>
+        <w:lastRenderedPageBreak/>
+        <w:t xml:space="preserve">Proceso de </w:t>
+      </w:r>
+      <w:r>
+        <w:rPr>
+          <w:sz w:val="24"/>
+          <w:szCs w:val="24"/>
+          <w:lang w:val="es-EC"/>
+        </w:rPr>
+        <w:t xml:space="preserve">Generación de Informes de Producción e Inventario </w:t>
+      </w:r>
+    </w:p>
+    <w:p>
+      <w:pPr>
+        <w:rPr>
+          <w:sz w:val="24"/>
+          <w:szCs w:val="24"/>
+          <w:lang w:val="es-EC"/>
+        </w:rPr>
+      </w:pPr>
+      <w:r>
+        <w:rPr>
+          <w:noProof/>
+        </w:rPr>
+        <w:drawing>
+          <wp:inline distT="0" distB="0" distL="0" distR="0" wp14:anchorId="3C8EAA2C" wp14:editId="7EFECDEE">
+            <wp:extent cx="8229600" cy="3284855"/>
+            <wp:effectExtent l="0" t="0" r="0" b="0"/>
+            <wp:docPr id="1779539872" name="Imagen 2" descr="PlantUML diagram"/>
+            <wp:cNvGraphicFramePr>
+              <a:graphicFrameLocks xmlns:a="http://schemas.openxmlformats.org/drawingml/2006/main" noChangeAspect="1"/>
+            </wp:cNvGraphicFramePr>
+            <a:graphic xmlns:a="http://schemas.openxmlformats.org/drawingml/2006/main">
+              <a:graphicData uri="http://schemas.openxmlformats.org/drawingml/2006/picture">
+                <pic:pic xmlns:pic="http://schemas.openxmlformats.org/drawingml/2006/picture">
+                  <pic:nvPicPr>
+                    <pic:cNvPr id="0" name="Picture 3" descr="PlantUML diagram"/>
+                    <pic:cNvPicPr>
+                      <a:picLocks noChangeAspect="1" noChangeArrowheads="1"/>
+                    </pic:cNvPicPr>
+                  </pic:nvPicPr>
+                  <pic:blipFill>
+                    <a:blip r:embed="rId7">
+                      <a:extLst>
+                        <a:ext uri="{28A0092B-C50C-407E-A947-70E740481C1C}">
+                          <a14:useLocalDpi xmlns:a14="http://schemas.microsoft.com/office/drawing/2010/main" val="0"/>
+                        </a:ext>
+                      </a:extLst>
+                    </a:blip>
+                    <a:srcRect/>
+                    <a:stretch>
+                      <a:fillRect/>
+                    </a:stretch>
+                  </pic:blipFill>
+                  <pic:spPr bwMode="auto">
+                    <a:xfrm>
+                      <a:off x="0" y="0"/>
+                      <a:ext cx="8229600" cy="3284855"/>
+                    </a:xfrm>
+                    <a:prstGeom prst="rect">
+                      <a:avLst/>
+                    </a:prstGeom>
+                    <a:noFill/>
+                    <a:ln>
+                      <a:noFill/>
+                    </a:ln>
+                  </pic:spPr>
+                </pic:pic>
+              </a:graphicData>
+            </a:graphic>
+          </wp:inline>
+        </w:drawing>
+      </w:r>
+    </w:p>
+    <w:p>
+      <w:pPr>
+        <w:rPr>
+          <w:sz w:val="24"/>
+          <w:szCs w:val="24"/>
+          <w:lang w:val="es-EC"/>
+        </w:rPr>
+      </w:pPr>
+    </w:p>
+    <w:p>
+      <w:pPr>
+        <w:rPr>
+          <w:sz w:val="24"/>
+          <w:szCs w:val="24"/>
+          <w:lang w:val="es-EC"/>
+        </w:rPr>
+      </w:pPr>
+    </w:p>
+    <w:p>
+      <w:pPr>
+        <w:rPr>
+          <w:sz w:val="24"/>
+          <w:szCs w:val="24"/>
+          <w:lang w:val="es-EC"/>
+        </w:rPr>
+      </w:pPr>
+    </w:p>
+    <w:p>
+      <w:pPr>
+        <w:rPr>
+          <w:sz w:val="24"/>
+          <w:szCs w:val="24"/>
+          <w:lang w:val="es-EC"/>
+        </w:rPr>
+      </w:pPr>
+    </w:p>
+    <w:p>
+      <w:pPr>
+        <w:rPr>
+          <w:sz w:val="24"/>
+          <w:szCs w:val="24"/>
+          <w:lang w:val="es-EC"/>
+        </w:rPr>
+      </w:pPr>
+    </w:p>
+    <w:p>
+      <w:pPr>
+        <w:rPr>
+          <w:sz w:val="24"/>
+          <w:szCs w:val="24"/>
+          <w:lang w:val="es-EC"/>
+        </w:rPr>
+      </w:pPr>
+    </w:p>
+    <w:p>
+      <w:pPr>
+        <w:rPr>
+          <w:sz w:val="24"/>
+          <w:szCs w:val="24"/>
+          <w:lang w:val="es-EC"/>
+        </w:rPr>
+      </w:pPr>
+    </w:p>
+    <w:p>
+      <w:pPr>
+        <w:pStyle w:val="Prrafodelista"/>
+        <w:numPr>
+          <w:ilvl w:val="0"/>
+          <w:numId w:val="1"/>
+        </w:numPr>
+        <w:rPr>
+          <w:sz w:val="24"/>
+          <w:szCs w:val="24"/>
+          <w:lang w:val="es-EC"/>
+        </w:rPr>
+      </w:pPr>
+      <w:r>
+        <w:rPr>
+          <w:sz w:val="24"/>
+          <w:szCs w:val="24"/>
+          <w:lang w:val="es-EC"/>
+        </w:rPr>
+        <w:lastRenderedPageBreak/>
+        <w:t xml:space="preserve">Proceso de </w:t>
+      </w:r>
+      <w:r>
+        <w:rPr>
+          <w:sz w:val="24"/>
+          <w:szCs w:val="24"/>
+          <w:lang w:val="es-EC"/>
+        </w:rPr>
         <w:t>creación de una cuenta de usuario</w:t>
       </w:r>
     </w:p>
@@ -157,7 +469,7 @@
                     </pic:cNvPicPr>
                   </pic:nvPicPr>
                   <pic:blipFill>
-                    <a:blip r:embed="rId6">
+                    <a:blip r:embed="rId8">
                       <a:extLst>
                         <a:ext uri="{28A0092B-C50C-407E-A947-70E740481C1C}">
                           <a14:useLocalDpi xmlns:a14="http://schemas.microsoft.com/office/drawing/2010/main" val="0"/>
@@ -259,7 +571,7 @@
                     </pic:cNvPicPr>
                   </pic:nvPicPr>
                   <pic:blipFill>
-                    <a:blip r:embed="rId7">
+                    <a:blip r:embed="rId9">
                       <a:extLst>
                         <a:ext uri="{28A0092B-C50C-407E-A947-70E740481C1C}">
                           <a14:useLocalDpi xmlns:a14="http://schemas.microsoft.com/office/drawing/2010/main" val="0"/>
@@ -353,7 +665,7 @@
                     </pic:cNvPicPr>
                   </pic:nvPicPr>
                   <pic:blipFill>
-                    <a:blip r:embed="rId8">
+                    <a:blip r:embed="rId10">
                       <a:extLst>
                         <a:ext uri="{28A0092B-C50C-407E-A947-70E740481C1C}">
                           <a14:useLocalDpi xmlns:a14="http://schemas.microsoft.com/office/drawing/2010/main" val="0"/>
@@ -447,7 +759,7 @@
                     </pic:cNvPicPr>
                   </pic:nvPicPr>
                   <pic:blipFill>
-                    <a:blip r:embed="rId9">
+                    <a:blip r:embed="rId11">
                       <a:extLst>
                         <a:ext uri="{28A0092B-C50C-407E-A947-70E740481C1C}">
                           <a14:useLocalDpi xmlns:a14="http://schemas.microsoft.com/office/drawing/2010/main" val="0"/>
@@ -541,7 +853,7 @@
                     </pic:cNvPicPr>
                   </pic:nvPicPr>
                   <pic:blipFill>
-                    <a:blip r:embed="rId10">
+                    <a:blip r:embed="rId12">
                       <a:extLst>
                         <a:ext uri="{28A0092B-C50C-407E-A947-70E740481C1C}">
                           <a14:useLocalDpi xmlns:a14="http://schemas.microsoft.com/office/drawing/2010/main" val="0"/>
@@ -635,7 +947,7 @@
                     </pic:cNvPicPr>
                   </pic:nvPicPr>
                   <pic:blipFill>
-                    <a:blip r:embed="rId11">
+                    <a:blip r:embed="rId13">
                       <a:extLst>
                         <a:ext uri="{28A0092B-C50C-407E-A947-70E740481C1C}">
                           <a14:useLocalDpi xmlns:a14="http://schemas.microsoft.com/office/drawing/2010/main" val="0"/>
@@ -704,23 +1016,7 @@
           <w:szCs w:val="24"/>
           <w:lang w:val="es-EC"/>
         </w:rPr>
-        <w:t>inicio de sesión</w:t>
-      </w:r>
-      <w:r>
-        <w:rPr>
-          <w:sz w:val="24"/>
-          <w:szCs w:val="24"/>
-          <w:lang w:val="es-EC"/>
-        </w:rPr>
-        <w:t xml:space="preserve"> </w:t>
-      </w:r>
-      <w:r>
-        <w:rPr>
-          <w:sz w:val="24"/>
-          <w:szCs w:val="24"/>
-          <w:lang w:val="es-EC"/>
-        </w:rPr>
-        <w:t>de un usuario</w:t>
+        <w:t>inicio de sesión de un usuario</w:t>
       </w:r>
     </w:p>
     <w:p>
@@ -755,7 +1051,7 @@
                     </pic:cNvPicPr>
                   </pic:nvPicPr>
                   <pic:blipFill>
-                    <a:blip r:embed="rId12">
+                    <a:blip r:embed="rId14">
                       <a:extLst>
                         <a:ext uri="{28A0092B-C50C-407E-A947-70E740481C1C}">
                           <a14:useLocalDpi xmlns:a14="http://schemas.microsoft.com/office/drawing/2010/main" val="0"/>
@@ -846,23 +1142,7 @@
           <w:szCs w:val="24"/>
           <w:lang w:val="es-EC"/>
         </w:rPr>
-        <w:t xml:space="preserve"> </w:t>
-      </w:r>
-      <w:r>
-        <w:rPr>
-          <w:sz w:val="24"/>
-          <w:szCs w:val="24"/>
-          <w:lang w:val="es-EC"/>
-        </w:rPr>
-        <w:t>contraseña</w:t>
-      </w:r>
-      <w:r>
-        <w:rPr>
-          <w:sz w:val="24"/>
-          <w:szCs w:val="24"/>
-          <w:lang w:val="es-EC"/>
-        </w:rPr>
-        <w:t xml:space="preserve"> de un usuario</w:t>
+        <w:t xml:space="preserve"> contraseña de un usuario</w:t>
       </w:r>
     </w:p>
     <w:p>
@@ -897,7 +1177,7 @@
                     </pic:cNvPicPr>
                   </pic:nvPicPr>
                   <pic:blipFill>
-                    <a:blip r:embed="rId13">
+                    <a:blip r:embed="rId15">
                       <a:extLst>
                         <a:ext uri="{28A0092B-C50C-407E-A947-70E740481C1C}">
                           <a14:useLocalDpi xmlns:a14="http://schemas.microsoft.com/office/drawing/2010/main" val="0"/>
@@ -956,15 +1236,7 @@
           <w:szCs w:val="24"/>
           <w:lang w:val="es-EC"/>
         </w:rPr>
-        <w:t>actualizar la</w:t>
-      </w:r>
-      <w:r>
-        <w:rPr>
-          <w:sz w:val="24"/>
-          <w:szCs w:val="24"/>
-          <w:lang w:val="es-EC"/>
-        </w:rPr>
-        <w:t xml:space="preserve"> contraseña de un usuario</w:t>
+        <w:t>actualizar la contraseña de un usuario</w:t>
       </w:r>
     </w:p>
     <w:p>
@@ -999,7 +1271,7 @@
                     </pic:cNvPicPr>
                   </pic:nvPicPr>
                   <pic:blipFill>
-                    <a:blip r:embed="rId14">
+                    <a:blip r:embed="rId16">
                       <a:extLst>
                         <a:ext uri="{28A0092B-C50C-407E-A947-70E740481C1C}">
                           <a14:useLocalDpi xmlns:a14="http://schemas.microsoft.com/office/drawing/2010/main" val="0"/>
@@ -1117,7 +1389,7 @@
                     <pic:cNvPicPr/>
                   </pic:nvPicPr>
                   <pic:blipFill>
-                    <a:blip r:embed="rId15"/>
+                    <a:blip r:embed="rId17"/>
                     <a:stretch>
                       <a:fillRect/>
                     </a:stretch>

</xml_diff>